<commit_message>
Remaking Info Packages with Amy's Guidance
</commit_message>
<xml_diff>
--- a/Solution Documents/RedwoodDW1_InformationPackage.docx
+++ b/Solution Documents/RedwoodDW1_InformationPackage.docx
@@ -41,7 +41,16 @@
         <w:pStyle w:val="NoSpacing"/>
       </w:pPr>
       <w:r>
-        <w:t>Updated 6/29/17</w:t>
+        <w:t>Updated 7</w:t>
+      </w:r>
+      <w:r>
+        <w:t>/</w:t>
+      </w:r>
+      <w:r>
+        <w:t>5</w:t>
+      </w:r>
+      <w:r>
+        <w:t>/17</w:t>
       </w:r>
     </w:p>
     <w:p>
@@ -85,7 +94,7 @@
         <w:t xml:space="preserve">   </w:t>
       </w:r>
       <w:r>
-        <w:t>Customer Contacts</w:t>
+        <w:t>Property Pricing</w:t>
       </w:r>
     </w:p>
     <w:p>
@@ -119,32 +128,29 @@
     <w:tbl>
       <w:tblPr>
         <w:tblStyle w:val="Style1"/>
-        <w:tblW w:w="9350" w:type="dxa"/>
+        <w:tblW w:w="6956" w:type="dxa"/>
         <w:tblLook w:val="04A0" w:firstRow="1" w:lastRow="0" w:firstColumn="1" w:lastColumn="0" w:noHBand="0" w:noVBand="1"/>
       </w:tblPr>
       <w:tblGrid>
-        <w:gridCol w:w="491"/>
-        <w:gridCol w:w="1771"/>
-        <w:gridCol w:w="1772"/>
-        <w:gridCol w:w="1772"/>
-        <w:gridCol w:w="1772"/>
-        <w:gridCol w:w="1772"/>
+        <w:gridCol w:w="760"/>
+        <w:gridCol w:w="2062"/>
+        <w:gridCol w:w="2067"/>
+        <w:gridCol w:w="2067"/>
       </w:tblGrid>
       <w:tr>
         <w:trPr>
           <w:cnfStyle w:val="100000000000" w:firstRow="1" w:lastRow="0" w:firstColumn="0" w:lastColumn="0" w:oddVBand="0" w:evenVBand="0" w:oddHBand="0" w:evenHBand="0" w:firstRowFirstColumn="0" w:firstRowLastColumn="0" w:lastRowFirstColumn="0" w:lastRowLastColumn="0"/>
-          <w:trHeight w:val="451"/>
+          <w:trHeight w:val="453"/>
         </w:trPr>
         <w:tc>
           <w:tcPr>
-            <w:tcW w:w="491" w:type="dxa"/>
+            <w:tcW w:w="760" w:type="dxa"/>
             <w:vMerge w:val="restart"/>
             <w:tcBorders>
               <w:top w:val="nil"/>
               <w:left w:val="nil"/>
               <w:right w:val="single" w:sz="6" w:space="0" w:color="auto"/>
             </w:tcBorders>
-            <w:shd w:val="clear" w:color="auto" w:fill="auto"/>
             <w:textDirection w:val="btLr"/>
           </w:tcPr>
           <w:p>
@@ -152,15 +158,31 @@
               <w:pStyle w:val="NoSpacing"/>
               <w:ind w:left="113" w:right="113"/>
               <w:jc w:val="center"/>
+              <w:rPr>
+                <w:b w:val="0"/>
+              </w:rPr>
             </w:pPr>
             <w:r>
               <w:t>Hierarchies/Categories</w:t>
             </w:r>
           </w:p>
-        </w:tc>
-        <w:tc>
-          <w:tcPr>
-            <w:tcW w:w="1771" w:type="dxa"/>
+          <w:p>
+            <w:pPr>
+              <w:pStyle w:val="NoSpacing"/>
+              <w:rPr>
+                <w:b w:val="0"/>
+              </w:rPr>
+            </w:pPr>
+          </w:p>
+          <w:p>
+            <w:pPr>
+              <w:pStyle w:val="NoSpacing"/>
+            </w:pPr>
+          </w:p>
+        </w:tc>
+        <w:tc>
+          <w:tcPr>
+            <w:tcW w:w="2062" w:type="dxa"/>
             <w:tcBorders>
               <w:left w:val="single" w:sz="6" w:space="0" w:color="auto"/>
             </w:tcBorders>
@@ -179,20 +201,7 @@
         </w:tc>
         <w:tc>
           <w:tcPr>
-            <w:tcW w:w="1772" w:type="dxa"/>
-          </w:tcPr>
-          <w:p>
-            <w:pPr>
-              <w:pStyle w:val="NoSpacing"/>
-            </w:pPr>
-            <w:r>
-              <w:t>Agent</w:t>
-            </w:r>
-          </w:p>
-        </w:tc>
-        <w:tc>
-          <w:tcPr>
-            <w:tcW w:w="1772" w:type="dxa"/>
+            <w:tcW w:w="2067" w:type="dxa"/>
           </w:tcPr>
           <w:p>
             <w:pPr>
@@ -201,40 +210,18 @@
             <w:r>
               <w:t>Property</w:t>
             </w:r>
-            <w:r>
-              <w:t xml:space="preserve"> Location</w:t>
-            </w:r>
-          </w:p>
-        </w:tc>
-        <w:tc>
-          <w:tcPr>
-            <w:tcW w:w="1772" w:type="dxa"/>
-          </w:tcPr>
-          <w:p>
-            <w:pPr>
-              <w:pStyle w:val="NoSpacing"/>
-            </w:pPr>
-            <w:r>
-              <w:t xml:space="preserve">Property’s </w:t>
-            </w:r>
-            <w:r>
-              <w:t>Traits</w:t>
-            </w:r>
-          </w:p>
-        </w:tc>
-        <w:tc>
-          <w:tcPr>
-            <w:tcW w:w="1772" w:type="dxa"/>
-          </w:tcPr>
-          <w:p>
-            <w:pPr>
-              <w:pStyle w:val="NoSpacing"/>
-            </w:pPr>
-            <w:r>
-              <w:t>C</w:t>
-            </w:r>
-            <w:r>
-              <w:t xml:space="preserve">ustomer </w:t>
+          </w:p>
+        </w:tc>
+        <w:tc>
+          <w:tcPr>
+            <w:tcW w:w="2067" w:type="dxa"/>
+          </w:tcPr>
+          <w:p>
+            <w:pPr>
+              <w:pStyle w:val="NoSpacing"/>
+            </w:pPr>
+            <w:r>
+              <w:t xml:space="preserve">Listing </w:t>
             </w:r>
           </w:p>
         </w:tc>
@@ -242,11 +229,11 @@
       <w:tr>
         <w:trPr>
           <w:cnfStyle w:val="000000100000" w:firstRow="0" w:lastRow="0" w:firstColumn="0" w:lastColumn="0" w:oddVBand="0" w:evenVBand="0" w:oddHBand="1" w:evenHBand="0" w:firstRowFirstColumn="0" w:firstRowLastColumn="0" w:lastRowFirstColumn="0" w:lastRowLastColumn="0"/>
-          <w:trHeight w:val="426"/>
+          <w:trHeight w:val="428"/>
         </w:trPr>
         <w:tc>
           <w:tcPr>
-            <w:tcW w:w="491" w:type="dxa"/>
+            <w:tcW w:w="760" w:type="dxa"/>
             <w:vMerge/>
             <w:tcBorders>
               <w:left w:val="nil"/>
@@ -264,7 +251,7 @@
         </w:tc>
         <w:tc>
           <w:tcPr>
-            <w:tcW w:w="1771" w:type="dxa"/>
+            <w:tcW w:w="2062" w:type="dxa"/>
             <w:tcBorders>
               <w:left w:val="single" w:sz="6" w:space="0" w:color="auto"/>
             </w:tcBorders>
@@ -280,20 +267,7 @@
         </w:tc>
         <w:tc>
           <w:tcPr>
-            <w:tcW w:w="1772" w:type="dxa"/>
-          </w:tcPr>
-          <w:p>
-            <w:pPr>
-              <w:pStyle w:val="NoSpacing"/>
-            </w:pPr>
-            <w:r>
-              <w:t>Title</w:t>
-            </w:r>
-          </w:p>
-        </w:tc>
-        <w:tc>
-          <w:tcPr>
-            <w:tcW w:w="1772" w:type="dxa"/>
+            <w:tcW w:w="2067" w:type="dxa"/>
           </w:tcPr>
           <w:p>
             <w:pPr>
@@ -306,38 +280,25 @@
         </w:tc>
         <w:tc>
           <w:tcPr>
-            <w:tcW w:w="1772" w:type="dxa"/>
-          </w:tcPr>
-          <w:p>
-            <w:pPr>
-              <w:pStyle w:val="NoSpacing"/>
-            </w:pPr>
-            <w:r>
-              <w:t>Sales Status</w:t>
-            </w:r>
-          </w:p>
-        </w:tc>
-        <w:tc>
-          <w:tcPr>
-            <w:tcW w:w="1772" w:type="dxa"/>
-          </w:tcPr>
-          <w:p>
-            <w:pPr>
-              <w:pStyle w:val="NoSpacing"/>
-            </w:pPr>
-            <w:r>
-              <w:t>Contact Reason</w:t>
+            <w:tcW w:w="2067" w:type="dxa"/>
+          </w:tcPr>
+          <w:p>
+            <w:pPr>
+              <w:pStyle w:val="NoSpacing"/>
+            </w:pPr>
+            <w:r>
+              <w:t>Sale Status</w:t>
             </w:r>
           </w:p>
         </w:tc>
       </w:tr>
       <w:tr>
         <w:trPr>
-          <w:trHeight w:val="426"/>
+          <w:trHeight w:val="428"/>
         </w:trPr>
         <w:tc>
           <w:tcPr>
-            <w:tcW w:w="491" w:type="dxa"/>
+            <w:tcW w:w="760" w:type="dxa"/>
             <w:vMerge/>
             <w:tcBorders>
               <w:left w:val="nil"/>
@@ -355,7 +316,7 @@
         </w:tc>
         <w:tc>
           <w:tcPr>
-            <w:tcW w:w="1771" w:type="dxa"/>
+            <w:tcW w:w="2062" w:type="dxa"/>
             <w:tcBorders>
               <w:left w:val="single" w:sz="6" w:space="0" w:color="auto"/>
             </w:tcBorders>
@@ -371,20 +332,7 @@
         </w:tc>
         <w:tc>
           <w:tcPr>
-            <w:tcW w:w="1772" w:type="dxa"/>
-          </w:tcPr>
-          <w:p>
-            <w:pPr>
-              <w:pStyle w:val="NoSpacing"/>
-            </w:pPr>
-            <w:r>
-              <w:t>License Status</w:t>
-            </w:r>
-          </w:p>
-        </w:tc>
-        <w:tc>
-          <w:tcPr>
-            <w:tcW w:w="1772" w:type="dxa"/>
+            <w:tcW w:w="2067" w:type="dxa"/>
           </w:tcPr>
           <w:p>
             <w:pPr>
@@ -397,27 +345,14 @@
         </w:tc>
         <w:tc>
           <w:tcPr>
-            <w:tcW w:w="1772" w:type="dxa"/>
-          </w:tcPr>
-          <w:p>
-            <w:pPr>
-              <w:pStyle w:val="NoSpacing"/>
-            </w:pPr>
-            <w:r>
-              <w:t>Lot Size</w:t>
-            </w:r>
-          </w:p>
-        </w:tc>
-        <w:tc>
-          <w:tcPr>
-            <w:tcW w:w="1772" w:type="dxa"/>
-          </w:tcPr>
-          <w:p>
-            <w:pPr>
-              <w:pStyle w:val="NoSpacing"/>
-            </w:pPr>
-            <w:r>
-              <w:t>City</w:t>
+            <w:tcW w:w="2067" w:type="dxa"/>
+          </w:tcPr>
+          <w:p>
+            <w:pPr>
+              <w:pStyle w:val="NoSpacing"/>
+            </w:pPr>
+            <w:r>
+              <w:t>Begin List Date</w:t>
             </w:r>
           </w:p>
         </w:tc>
@@ -425,11 +360,11 @@
       <w:tr>
         <w:trPr>
           <w:cnfStyle w:val="000000100000" w:firstRow="0" w:lastRow="0" w:firstColumn="0" w:lastColumn="0" w:oddVBand="0" w:evenVBand="0" w:oddHBand="1" w:evenHBand="0" w:firstRowFirstColumn="0" w:firstRowLastColumn="0" w:lastRowFirstColumn="0" w:lastRowLastColumn="0"/>
-          <w:trHeight w:val="451"/>
+          <w:trHeight w:val="428"/>
         </w:trPr>
         <w:tc>
           <w:tcPr>
-            <w:tcW w:w="491" w:type="dxa"/>
+            <w:tcW w:w="760" w:type="dxa"/>
             <w:vMerge/>
             <w:tcBorders>
               <w:left w:val="nil"/>
@@ -447,7 +382,7 @@
         </w:tc>
         <w:tc>
           <w:tcPr>
-            <w:tcW w:w="1771" w:type="dxa"/>
+            <w:tcW w:w="2062" w:type="dxa"/>
             <w:tcBorders>
               <w:left w:val="single" w:sz="6" w:space="0" w:color="auto"/>
             </w:tcBorders>
@@ -463,20 +398,7 @@
         </w:tc>
         <w:tc>
           <w:tcPr>
-            <w:tcW w:w="1772" w:type="dxa"/>
-          </w:tcPr>
-          <w:p>
-            <w:pPr>
-              <w:pStyle w:val="NoSpacing"/>
-            </w:pPr>
-            <w:r>
-              <w:t>Hire Date</w:t>
-            </w:r>
-          </w:p>
-        </w:tc>
-        <w:tc>
-          <w:tcPr>
-            <w:tcW w:w="1772" w:type="dxa"/>
+            <w:tcW w:w="2067" w:type="dxa"/>
           </w:tcPr>
           <w:p>
             <w:pPr>
@@ -489,38 +411,25 @@
         </w:tc>
         <w:tc>
           <w:tcPr>
-            <w:tcW w:w="1772" w:type="dxa"/>
-          </w:tcPr>
-          <w:p>
-            <w:pPr>
-              <w:pStyle w:val="NoSpacing"/>
-            </w:pPr>
-            <w:r>
-              <w:t>Square Feet</w:t>
-            </w:r>
-          </w:p>
-        </w:tc>
-        <w:tc>
-          <w:tcPr>
-            <w:tcW w:w="1772" w:type="dxa"/>
-          </w:tcPr>
-          <w:p>
-            <w:pPr>
-              <w:pStyle w:val="NoSpacing"/>
-            </w:pPr>
-            <w:r>
-              <w:t>Zip Code</w:t>
+            <w:tcW w:w="2067" w:type="dxa"/>
+          </w:tcPr>
+          <w:p>
+            <w:pPr>
+              <w:pStyle w:val="NoSpacing"/>
+            </w:pPr>
+            <w:r>
+              <w:t>End List Date</w:t>
             </w:r>
           </w:p>
         </w:tc>
       </w:tr>
       <w:tr>
         <w:trPr>
-          <w:trHeight w:val="426"/>
+          <w:trHeight w:val="428"/>
         </w:trPr>
         <w:tc>
           <w:tcPr>
-            <w:tcW w:w="491" w:type="dxa"/>
+            <w:tcW w:w="760" w:type="dxa"/>
             <w:vMerge/>
             <w:tcBorders>
               <w:left w:val="nil"/>
@@ -538,7 +447,7 @@
         </w:tc>
         <w:tc>
           <w:tcPr>
-            <w:tcW w:w="1771" w:type="dxa"/>
+            <w:tcW w:w="2062" w:type="dxa"/>
             <w:tcBorders>
               <w:left w:val="single" w:sz="6" w:space="0" w:color="auto"/>
             </w:tcBorders>
@@ -554,50 +463,27 @@
         </w:tc>
         <w:tc>
           <w:tcPr>
-            <w:tcW w:w="1772" w:type="dxa"/>
-          </w:tcPr>
-          <w:p>
-            <w:pPr>
-              <w:pStyle w:val="NoSpacing"/>
-            </w:pPr>
-            <w:r>
-              <w:t>Last Name</w:t>
-            </w:r>
-          </w:p>
-        </w:tc>
-        <w:tc>
-          <w:tcPr>
-            <w:tcW w:w="1772" w:type="dxa"/>
-          </w:tcPr>
-          <w:p>
-            <w:pPr>
-              <w:pStyle w:val="NoSpacing"/>
-            </w:pPr>
-          </w:p>
-        </w:tc>
-        <w:tc>
-          <w:tcPr>
-            <w:tcW w:w="1772" w:type="dxa"/>
-          </w:tcPr>
-          <w:p>
-            <w:pPr>
-              <w:pStyle w:val="NoSpacing"/>
-            </w:pPr>
-            <w:r>
-              <w:t>Bed Rooms</w:t>
-            </w:r>
-          </w:p>
-        </w:tc>
-        <w:tc>
-          <w:tcPr>
-            <w:tcW w:w="1772" w:type="dxa"/>
-          </w:tcPr>
-          <w:p>
-            <w:pPr>
-              <w:pStyle w:val="NoSpacing"/>
-            </w:pPr>
-            <w:r>
-              <w:t>Last Name</w:t>
+            <w:tcW w:w="2067" w:type="dxa"/>
+          </w:tcPr>
+          <w:p>
+            <w:pPr>
+              <w:pStyle w:val="NoSpacing"/>
+            </w:pPr>
+            <w:r>
+              <w:t>Lot Size</w:t>
+            </w:r>
+          </w:p>
+        </w:tc>
+        <w:tc>
+          <w:tcPr>
+            <w:tcW w:w="2067" w:type="dxa"/>
+          </w:tcPr>
+          <w:p>
+            <w:pPr>
+              <w:pStyle w:val="NoSpacing"/>
+            </w:pPr>
+            <w:r>
+              <w:t>Listing ID</w:t>
             </w:r>
           </w:p>
         </w:tc>
@@ -605,11 +491,11 @@
       <w:tr>
         <w:trPr>
           <w:cnfStyle w:val="000000100000" w:firstRow="0" w:lastRow="0" w:firstColumn="0" w:lastColumn="0" w:oddVBand="0" w:evenVBand="0" w:oddHBand="1" w:evenHBand="0" w:firstRowFirstColumn="0" w:firstRowLastColumn="0" w:lastRowFirstColumn="0" w:lastRowLastColumn="0"/>
-          <w:trHeight w:val="451"/>
+          <w:trHeight w:val="428"/>
         </w:trPr>
         <w:tc>
           <w:tcPr>
-            <w:tcW w:w="491" w:type="dxa"/>
+            <w:tcW w:w="760" w:type="dxa"/>
             <w:vMerge/>
             <w:tcBorders>
               <w:left w:val="nil"/>
@@ -627,7 +513,7 @@
         </w:tc>
         <w:tc>
           <w:tcPr>
-            <w:tcW w:w="1771" w:type="dxa"/>
+            <w:tcW w:w="2062" w:type="dxa"/>
             <w:tcBorders>
               <w:left w:val="single" w:sz="6" w:space="0" w:color="auto"/>
             </w:tcBorders>
@@ -640,61 +526,35 @@
         </w:tc>
         <w:tc>
           <w:tcPr>
-            <w:tcW w:w="1772" w:type="dxa"/>
-          </w:tcPr>
-          <w:p>
-            <w:pPr>
-              <w:pStyle w:val="NoSpacing"/>
-            </w:pPr>
-            <w:r>
-              <w:t>First Name</w:t>
-            </w:r>
-          </w:p>
-        </w:tc>
-        <w:tc>
-          <w:tcPr>
-            <w:tcW w:w="1772" w:type="dxa"/>
-          </w:tcPr>
-          <w:p>
-            <w:pPr>
-              <w:pStyle w:val="NoSpacing"/>
-            </w:pPr>
-          </w:p>
-        </w:tc>
-        <w:tc>
-          <w:tcPr>
-            <w:tcW w:w="1772" w:type="dxa"/>
-          </w:tcPr>
-          <w:p>
-            <w:pPr>
-              <w:pStyle w:val="NoSpacing"/>
-            </w:pPr>
-            <w:r>
-              <w:t>Bath Rooms</w:t>
-            </w:r>
-          </w:p>
-        </w:tc>
-        <w:tc>
-          <w:tcPr>
-            <w:tcW w:w="1772" w:type="dxa"/>
-          </w:tcPr>
-          <w:p>
-            <w:pPr>
-              <w:pStyle w:val="NoSpacing"/>
-            </w:pPr>
-            <w:r>
-              <w:t>First Name</w:t>
-            </w:r>
+            <w:tcW w:w="2067" w:type="dxa"/>
+          </w:tcPr>
+          <w:p>
+            <w:pPr>
+              <w:pStyle w:val="NoSpacing"/>
+            </w:pPr>
+            <w:r>
+              <w:t>Square Feet</w:t>
+            </w:r>
+          </w:p>
+        </w:tc>
+        <w:tc>
+          <w:tcPr>
+            <w:tcW w:w="2067" w:type="dxa"/>
+          </w:tcPr>
+          <w:p>
+            <w:pPr>
+              <w:pStyle w:val="NoSpacing"/>
+            </w:pPr>
           </w:p>
         </w:tc>
       </w:tr>
       <w:tr>
         <w:trPr>
-          <w:trHeight w:val="426"/>
+          <w:trHeight w:val="453"/>
         </w:trPr>
         <w:tc>
           <w:tcPr>
-            <w:tcW w:w="491" w:type="dxa"/>
+            <w:tcW w:w="760" w:type="dxa"/>
             <w:vMerge/>
             <w:tcBorders>
               <w:left w:val="nil"/>
@@ -712,7 +572,7 @@
         </w:tc>
         <w:tc>
           <w:tcPr>
-            <w:tcW w:w="1771" w:type="dxa"/>
+            <w:tcW w:w="2062" w:type="dxa"/>
             <w:tcBorders>
               <w:left w:val="single" w:sz="6" w:space="0" w:color="auto"/>
             </w:tcBorders>
@@ -720,67 +580,43 @@
           <w:p>
             <w:pPr>
               <w:pStyle w:val="NoSpacing"/>
-              <w:rPr>
-                <w:b/>
-              </w:rPr>
-            </w:pPr>
-          </w:p>
-        </w:tc>
-        <w:tc>
-          <w:tcPr>
-            <w:tcW w:w="1772" w:type="dxa"/>
-          </w:tcPr>
-          <w:p>
-            <w:pPr>
-              <w:pStyle w:val="NoSpacing"/>
-            </w:pPr>
-          </w:p>
-        </w:tc>
-        <w:tc>
-          <w:tcPr>
-            <w:tcW w:w="1772" w:type="dxa"/>
-          </w:tcPr>
-          <w:p>
-            <w:pPr>
-              <w:pStyle w:val="NoSpacing"/>
-            </w:pPr>
-          </w:p>
-        </w:tc>
-        <w:tc>
-          <w:tcPr>
-            <w:tcW w:w="1772" w:type="dxa"/>
-          </w:tcPr>
-          <w:p>
-            <w:pPr>
-              <w:pStyle w:val="NoSpacing"/>
-            </w:pPr>
-            <w:r>
-              <w:t>Stories</w:t>
-            </w:r>
-          </w:p>
-        </w:tc>
-        <w:tc>
-          <w:tcPr>
-            <w:tcW w:w="1772" w:type="dxa"/>
-          </w:tcPr>
-          <w:p>
-            <w:pPr>
-              <w:pStyle w:val="NoSpacing"/>
-            </w:pPr>
-            <w:r>
-              <w:t>Phone Number</w:t>
-            </w:r>
-          </w:p>
-        </w:tc>
+            </w:pPr>
+          </w:p>
+        </w:tc>
+        <w:tc>
+          <w:tcPr>
+            <w:tcW w:w="2067" w:type="dxa"/>
+          </w:tcPr>
+          <w:p>
+            <w:pPr>
+              <w:pStyle w:val="NoSpacing"/>
+            </w:pPr>
+            <w:r>
+              <w:t>Bed Rooms</w:t>
+            </w:r>
+          </w:p>
+        </w:tc>
+        <w:tc>
+          <w:tcPr>
+            <w:tcW w:w="2067" w:type="dxa"/>
+          </w:tcPr>
+          <w:p>
+            <w:pPr>
+              <w:pStyle w:val="NoSpacing"/>
+            </w:pPr>
+          </w:p>
+        </w:tc>
+        <w:bookmarkStart w:id="0" w:name="_GoBack"/>
+        <w:bookmarkEnd w:id="0"/>
       </w:tr>
       <w:tr>
         <w:trPr>
           <w:cnfStyle w:val="000000100000" w:firstRow="0" w:lastRow="0" w:firstColumn="0" w:lastColumn="0" w:oddVBand="0" w:evenVBand="0" w:oddHBand="1" w:evenHBand="0" w:firstRowFirstColumn="0" w:firstRowLastColumn="0" w:lastRowFirstColumn="0" w:lastRowLastColumn="0"/>
-          <w:trHeight w:val="426"/>
+          <w:trHeight w:val="428"/>
         </w:trPr>
         <w:tc>
           <w:tcPr>
-            <w:tcW w:w="491" w:type="dxa"/>
+            <w:tcW w:w="760" w:type="dxa"/>
             <w:vMerge/>
             <w:tcBorders>
               <w:left w:val="nil"/>
@@ -798,7 +634,7 @@
         </w:tc>
         <w:tc>
           <w:tcPr>
-            <w:tcW w:w="1771" w:type="dxa"/>
+            <w:tcW w:w="2062" w:type="dxa"/>
             <w:tcBorders>
               <w:left w:val="single" w:sz="6" w:space="0" w:color="auto"/>
             </w:tcBorders>
@@ -806,48 +642,25 @@
           <w:p>
             <w:pPr>
               <w:pStyle w:val="NoSpacing"/>
-              <w:rPr>
-                <w:b/>
-              </w:rPr>
-            </w:pPr>
-          </w:p>
-        </w:tc>
-        <w:tc>
-          <w:tcPr>
-            <w:tcW w:w="1772" w:type="dxa"/>
-          </w:tcPr>
-          <w:p>
-            <w:pPr>
-              <w:pStyle w:val="NoSpacing"/>
-            </w:pPr>
-          </w:p>
-        </w:tc>
-        <w:tc>
-          <w:tcPr>
-            <w:tcW w:w="1772" w:type="dxa"/>
-          </w:tcPr>
-          <w:p>
-            <w:pPr>
-              <w:pStyle w:val="NoSpacing"/>
-            </w:pPr>
-          </w:p>
-        </w:tc>
-        <w:tc>
-          <w:tcPr>
-            <w:tcW w:w="1772" w:type="dxa"/>
-          </w:tcPr>
-          <w:p>
-            <w:pPr>
-              <w:pStyle w:val="NoSpacing"/>
-            </w:pPr>
-            <w:r>
-              <w:t>Year Built</w:t>
-            </w:r>
-          </w:p>
-        </w:tc>
-        <w:tc>
-          <w:tcPr>
-            <w:tcW w:w="1772" w:type="dxa"/>
+            </w:pPr>
+          </w:p>
+        </w:tc>
+        <w:tc>
+          <w:tcPr>
+            <w:tcW w:w="2067" w:type="dxa"/>
+          </w:tcPr>
+          <w:p>
+            <w:pPr>
+              <w:pStyle w:val="NoSpacing"/>
+            </w:pPr>
+            <w:r>
+              <w:t>Bath Rooms</w:t>
+            </w:r>
+          </w:p>
+        </w:tc>
+        <w:tc>
+          <w:tcPr>
+            <w:tcW w:w="2067" w:type="dxa"/>
           </w:tcPr>
           <w:p>
             <w:pPr>
@@ -858,11 +671,11 @@
       </w:tr>
       <w:tr>
         <w:trPr>
-          <w:trHeight w:val="426"/>
+          <w:trHeight w:val="453"/>
         </w:trPr>
         <w:tc>
           <w:tcPr>
-            <w:tcW w:w="491" w:type="dxa"/>
+            <w:tcW w:w="760" w:type="dxa"/>
             <w:vMerge/>
             <w:tcBorders>
               <w:left w:val="nil"/>
@@ -880,7 +693,7 @@
         </w:tc>
         <w:tc>
           <w:tcPr>
-            <w:tcW w:w="1771" w:type="dxa"/>
+            <w:tcW w:w="2062" w:type="dxa"/>
             <w:tcBorders>
               <w:left w:val="single" w:sz="6" w:space="0" w:color="auto"/>
             </w:tcBorders>
@@ -888,48 +701,25 @@
           <w:p>
             <w:pPr>
               <w:pStyle w:val="NoSpacing"/>
-              <w:rPr>
-                <w:b/>
-              </w:rPr>
-            </w:pPr>
-          </w:p>
-        </w:tc>
-        <w:tc>
-          <w:tcPr>
-            <w:tcW w:w="1772" w:type="dxa"/>
-          </w:tcPr>
-          <w:p>
-            <w:pPr>
-              <w:pStyle w:val="NoSpacing"/>
-            </w:pPr>
-          </w:p>
-        </w:tc>
-        <w:tc>
-          <w:tcPr>
-            <w:tcW w:w="1772" w:type="dxa"/>
-          </w:tcPr>
-          <w:p>
-            <w:pPr>
-              <w:pStyle w:val="NoSpacing"/>
-            </w:pPr>
-          </w:p>
-        </w:tc>
-        <w:tc>
-          <w:tcPr>
-            <w:tcW w:w="1772" w:type="dxa"/>
-          </w:tcPr>
-          <w:p>
-            <w:pPr>
-              <w:pStyle w:val="NoSpacing"/>
-            </w:pPr>
-            <w:r>
-              <w:t>Asking Price</w:t>
-            </w:r>
-          </w:p>
-        </w:tc>
-        <w:tc>
-          <w:tcPr>
-            <w:tcW w:w="1772" w:type="dxa"/>
+            </w:pPr>
+          </w:p>
+        </w:tc>
+        <w:tc>
+          <w:tcPr>
+            <w:tcW w:w="2067" w:type="dxa"/>
+          </w:tcPr>
+          <w:p>
+            <w:pPr>
+              <w:pStyle w:val="NoSpacing"/>
+            </w:pPr>
+            <w:r>
+              <w:t>Stories</w:t>
+            </w:r>
+          </w:p>
+        </w:tc>
+        <w:tc>
+          <w:tcPr>
+            <w:tcW w:w="2067" w:type="dxa"/>
           </w:tcPr>
           <w:p>
             <w:pPr>
@@ -941,11 +731,11 @@
       <w:tr>
         <w:trPr>
           <w:cnfStyle w:val="000000100000" w:firstRow="0" w:lastRow="0" w:firstColumn="0" w:lastColumn="0" w:oddVBand="0" w:evenVBand="0" w:oddHBand="1" w:evenHBand="0" w:firstRowFirstColumn="0" w:firstRowLastColumn="0" w:lastRowFirstColumn="0" w:lastRowLastColumn="0"/>
-          <w:trHeight w:val="426"/>
+          <w:trHeight w:val="428"/>
         </w:trPr>
         <w:tc>
           <w:tcPr>
-            <w:tcW w:w="491" w:type="dxa"/>
+            <w:tcW w:w="760" w:type="dxa"/>
             <w:vMerge/>
             <w:tcBorders>
               <w:left w:val="nil"/>
@@ -963,7 +753,7 @@
         </w:tc>
         <w:tc>
           <w:tcPr>
-            <w:tcW w:w="1771" w:type="dxa"/>
+            <w:tcW w:w="2062" w:type="dxa"/>
             <w:tcBorders>
               <w:left w:val="single" w:sz="6" w:space="0" w:color="auto"/>
             </w:tcBorders>
@@ -979,40 +769,20 @@
         </w:tc>
         <w:tc>
           <w:tcPr>
-            <w:tcW w:w="1772" w:type="dxa"/>
-          </w:tcPr>
-          <w:p>
-            <w:pPr>
-              <w:pStyle w:val="NoSpacing"/>
-            </w:pPr>
-          </w:p>
-        </w:tc>
-        <w:tc>
-          <w:tcPr>
-            <w:tcW w:w="1772" w:type="dxa"/>
-          </w:tcPr>
-          <w:p>
-            <w:pPr>
-              <w:pStyle w:val="NoSpacing"/>
-            </w:pPr>
-          </w:p>
-        </w:tc>
-        <w:tc>
-          <w:tcPr>
-            <w:tcW w:w="1772" w:type="dxa"/>
-          </w:tcPr>
-          <w:p>
-            <w:pPr>
-              <w:pStyle w:val="NoSpacing"/>
-            </w:pPr>
-            <w:r>
-              <w:t>Days on Market</w:t>
-            </w:r>
-          </w:p>
-        </w:tc>
-        <w:tc>
-          <w:tcPr>
-            <w:tcW w:w="1772" w:type="dxa"/>
+            <w:tcW w:w="2067" w:type="dxa"/>
+          </w:tcPr>
+          <w:p>
+            <w:pPr>
+              <w:pStyle w:val="NoSpacing"/>
+            </w:pPr>
+            <w:r>
+              <w:t>Year Built</w:t>
+            </w:r>
+          </w:p>
+        </w:tc>
+        <w:tc>
+          <w:tcPr>
+            <w:tcW w:w="2067" w:type="dxa"/>
           </w:tcPr>
           <w:p>
             <w:pPr>
@@ -1023,15 +793,14 @@
       </w:tr>
       <w:tr>
         <w:trPr>
-          <w:trHeight w:val="426"/>
+          <w:trHeight w:val="428"/>
         </w:trPr>
         <w:tc>
           <w:tcPr>
-            <w:tcW w:w="491" w:type="dxa"/>
+            <w:tcW w:w="760" w:type="dxa"/>
             <w:vMerge/>
             <w:tcBorders>
               <w:left w:val="nil"/>
-              <w:bottom w:val="nil"/>
               <w:right w:val="single" w:sz="6" w:space="0" w:color="auto"/>
             </w:tcBorders>
           </w:tcPr>
@@ -1046,8 +815,7 @@
         </w:tc>
         <w:tc>
           <w:tcPr>
-            <w:tcW w:w="8859" w:type="dxa"/>
-            <w:gridSpan w:val="5"/>
+            <w:tcW w:w="2062" w:type="dxa"/>
             <w:tcBorders>
               <w:left w:val="single" w:sz="6" w:space="0" w:color="auto"/>
             </w:tcBorders>
@@ -1055,11 +823,194 @@
           <w:p>
             <w:pPr>
               <w:pStyle w:val="NoSpacing"/>
-            </w:pPr>
-            <w:r>
               <w:rPr>
                 <w:b/>
               </w:rPr>
+            </w:pPr>
+          </w:p>
+        </w:tc>
+        <w:tc>
+          <w:tcPr>
+            <w:tcW w:w="2067" w:type="dxa"/>
+          </w:tcPr>
+          <w:p>
+            <w:pPr>
+              <w:pStyle w:val="NoSpacing"/>
+            </w:pPr>
+            <w:r>
+              <w:t>Property ID</w:t>
+            </w:r>
+          </w:p>
+        </w:tc>
+        <w:tc>
+          <w:tcPr>
+            <w:tcW w:w="2067" w:type="dxa"/>
+          </w:tcPr>
+          <w:p>
+            <w:pPr>
+              <w:pStyle w:val="NoSpacing"/>
+            </w:pPr>
+          </w:p>
+        </w:tc>
+      </w:tr>
+      <w:tr>
+        <w:trPr>
+          <w:cnfStyle w:val="000000100000" w:firstRow="0" w:lastRow="0" w:firstColumn="0" w:lastColumn="0" w:oddVBand="0" w:evenVBand="0" w:oddHBand="1" w:evenHBand="0" w:firstRowFirstColumn="0" w:firstRowLastColumn="0" w:lastRowFirstColumn="0" w:lastRowLastColumn="0"/>
+          <w:trHeight w:val="428"/>
+        </w:trPr>
+        <w:tc>
+          <w:tcPr>
+            <w:tcW w:w="760" w:type="dxa"/>
+            <w:vMerge/>
+            <w:tcBorders>
+              <w:left w:val="nil"/>
+              <w:right w:val="single" w:sz="6" w:space="0" w:color="auto"/>
+            </w:tcBorders>
+          </w:tcPr>
+          <w:p>
+            <w:pPr>
+              <w:pStyle w:val="NoSpacing"/>
+              <w:rPr>
+                <w:b/>
+              </w:rPr>
+            </w:pPr>
+          </w:p>
+        </w:tc>
+        <w:tc>
+          <w:tcPr>
+            <w:tcW w:w="2062" w:type="dxa"/>
+            <w:tcBorders>
+              <w:left w:val="single" w:sz="6" w:space="0" w:color="auto"/>
+            </w:tcBorders>
+          </w:tcPr>
+          <w:p>
+            <w:pPr>
+              <w:pStyle w:val="NoSpacing"/>
+              <w:rPr>
+                <w:b/>
+              </w:rPr>
+            </w:pPr>
+          </w:p>
+        </w:tc>
+        <w:tc>
+          <w:tcPr>
+            <w:tcW w:w="2067" w:type="dxa"/>
+          </w:tcPr>
+          <w:p>
+            <w:pPr>
+              <w:pStyle w:val="NoSpacing"/>
+            </w:pPr>
+          </w:p>
+        </w:tc>
+        <w:tc>
+          <w:tcPr>
+            <w:tcW w:w="2067" w:type="dxa"/>
+          </w:tcPr>
+          <w:p>
+            <w:pPr>
+              <w:pStyle w:val="NoSpacing"/>
+            </w:pPr>
+          </w:p>
+        </w:tc>
+      </w:tr>
+      <w:tr>
+        <w:trPr>
+          <w:trHeight w:val="428"/>
+        </w:trPr>
+        <w:tc>
+          <w:tcPr>
+            <w:tcW w:w="760" w:type="dxa"/>
+            <w:vMerge/>
+            <w:tcBorders>
+              <w:left w:val="nil"/>
+              <w:right w:val="single" w:sz="6" w:space="0" w:color="auto"/>
+            </w:tcBorders>
+          </w:tcPr>
+          <w:p>
+            <w:pPr>
+              <w:pStyle w:val="NoSpacing"/>
+              <w:rPr>
+                <w:b/>
+              </w:rPr>
+            </w:pPr>
+          </w:p>
+        </w:tc>
+        <w:tc>
+          <w:tcPr>
+            <w:tcW w:w="2062" w:type="dxa"/>
+            <w:tcBorders>
+              <w:left w:val="single" w:sz="6" w:space="0" w:color="auto"/>
+            </w:tcBorders>
+          </w:tcPr>
+          <w:p>
+            <w:pPr>
+              <w:pStyle w:val="NoSpacing"/>
+              <w:rPr>
+                <w:b/>
+              </w:rPr>
+            </w:pPr>
+          </w:p>
+        </w:tc>
+        <w:tc>
+          <w:tcPr>
+            <w:tcW w:w="2067" w:type="dxa"/>
+          </w:tcPr>
+          <w:p>
+            <w:pPr>
+              <w:pStyle w:val="NoSpacing"/>
+            </w:pPr>
+          </w:p>
+        </w:tc>
+        <w:tc>
+          <w:tcPr>
+            <w:tcW w:w="2067" w:type="dxa"/>
+          </w:tcPr>
+          <w:p>
+            <w:pPr>
+              <w:pStyle w:val="NoSpacing"/>
+            </w:pPr>
+          </w:p>
+        </w:tc>
+      </w:tr>
+      <w:tr>
+        <w:trPr>
+          <w:cnfStyle w:val="000000100000" w:firstRow="0" w:lastRow="0" w:firstColumn="0" w:lastColumn="0" w:oddVBand="0" w:evenVBand="0" w:oddHBand="1" w:evenHBand="0" w:firstRowFirstColumn="0" w:firstRowLastColumn="0" w:lastRowFirstColumn="0" w:lastRowLastColumn="0"/>
+          <w:trHeight w:val="428"/>
+        </w:trPr>
+        <w:tc>
+          <w:tcPr>
+            <w:tcW w:w="760" w:type="dxa"/>
+            <w:vMerge/>
+            <w:tcBorders>
+              <w:left w:val="nil"/>
+              <w:right w:val="single" w:sz="6" w:space="0" w:color="auto"/>
+            </w:tcBorders>
+          </w:tcPr>
+          <w:p>
+            <w:pPr>
+              <w:pStyle w:val="NoSpacing"/>
+              <w:rPr>
+                <w:b/>
+              </w:rPr>
+            </w:pPr>
+          </w:p>
+        </w:tc>
+        <w:tc>
+          <w:tcPr>
+            <w:tcW w:w="6196" w:type="dxa"/>
+            <w:gridSpan w:val="3"/>
+            <w:tcBorders>
+              <w:left w:val="single" w:sz="6" w:space="0" w:color="auto"/>
+            </w:tcBorders>
+          </w:tcPr>
+          <w:p>
+            <w:pPr>
+              <w:pStyle w:val="NoSpacing"/>
+            </w:pPr>
+            <w:r>
+              <w:rPr>
+                <w:b/>
+              </w:rPr>
               <w:t>Facts</w:t>
             </w:r>
             <w:r>
@@ -1069,19 +1020,22 @@
               <w:t>Properties for Sale, Properties Pending Sale, Properties Sold</w:t>
             </w:r>
             <w:r>
-              <w:t xml:space="preserve">, </w:t>
-            </w:r>
-            <w:r>
-              <w:t xml:space="preserve">Contact </w:t>
+              <w:t>,</w:t>
+            </w:r>
+            <w:r>
+              <w:t xml:space="preserve"> Days on Market,</w:t>
+            </w:r>
+            <w:r>
+              <w:t xml:space="preserve"> </w:t>
+            </w:r>
+            <w:r>
+              <w:t xml:space="preserve">Property </w:t>
             </w:r>
             <w:r>
               <w:t xml:space="preserve">Bid Prices, </w:t>
             </w:r>
             <w:r>
-              <w:t xml:space="preserve">Contact </w:t>
-            </w:r>
-            <w:r>
-              <w:t>Commissions</w:t>
+              <w:t>Property Asking Price</w:t>
             </w:r>
           </w:p>
         </w:tc>
@@ -1102,8 +1056,6 @@
           <w:u w:val="single"/>
         </w:rPr>
       </w:pPr>
-      <w:bookmarkStart w:id="0" w:name="_GoBack"/>
-      <w:bookmarkEnd w:id="0"/>
     </w:p>
     <w:sectPr>
       <w:pgSz w:w="12240" w:h="15840"/>

</xml_diff>

<commit_message>
Updated solution documents with discussed changes and altered fact table to be FactDaysOnMarket
</commit_message>
<xml_diff>
--- a/Solution Documents/RedwoodDW1_InformationPackage.docx
+++ b/Solution Documents/RedwoodDW1_InformationPackage.docx
@@ -94,7 +94,7 @@
         <w:t xml:space="preserve">   </w:t>
       </w:r>
       <w:r>
-        <w:t>Property Pricing</w:t>
+        <w:t>Days on Market</w:t>
       </w:r>
     </w:p>
     <w:p>
@@ -192,9 +192,6 @@
               <w:pStyle w:val="NoSpacing"/>
             </w:pPr>
             <w:r>
-              <w:t xml:space="preserve">Contact </w:t>
-            </w:r>
-            <w:r>
               <w:t>Date</w:t>
             </w:r>
           </w:p>
@@ -221,7 +218,7 @@
               <w:pStyle w:val="NoSpacing"/>
             </w:pPr>
             <w:r>
-              <w:t xml:space="preserve">Listing </w:t>
+              <w:t>Agent</w:t>
             </w:r>
           </w:p>
         </w:tc>
@@ -274,20 +271,20 @@
               <w:pStyle w:val="NoSpacing"/>
             </w:pPr>
             <w:r>
-              <w:t>City</w:t>
-            </w:r>
-          </w:p>
-        </w:tc>
-        <w:tc>
-          <w:tcPr>
-            <w:tcW w:w="2067" w:type="dxa"/>
-          </w:tcPr>
-          <w:p>
-            <w:pPr>
-              <w:pStyle w:val="NoSpacing"/>
-            </w:pPr>
-            <w:r>
               <w:t>Sale Status</w:t>
+            </w:r>
+          </w:p>
+        </w:tc>
+        <w:tc>
+          <w:tcPr>
+            <w:tcW w:w="2067" w:type="dxa"/>
+          </w:tcPr>
+          <w:p>
+            <w:pPr>
+              <w:pStyle w:val="NoSpacing"/>
+            </w:pPr>
+            <w:r>
+              <w:t>Title</w:t>
             </w:r>
           </w:p>
         </w:tc>
@@ -339,20 +336,20 @@
               <w:pStyle w:val="NoSpacing"/>
             </w:pPr>
             <w:r>
-              <w:t>Zip Code</w:t>
-            </w:r>
-          </w:p>
-        </w:tc>
-        <w:tc>
-          <w:tcPr>
-            <w:tcW w:w="2067" w:type="dxa"/>
-          </w:tcPr>
-          <w:p>
-            <w:pPr>
-              <w:pStyle w:val="NoSpacing"/>
-            </w:pPr>
-            <w:r>
-              <w:t>Begin List Date</w:t>
+              <w:t>City</w:t>
+            </w:r>
+          </w:p>
+        </w:tc>
+        <w:tc>
+          <w:tcPr>
+            <w:tcW w:w="2067" w:type="dxa"/>
+          </w:tcPr>
+          <w:p>
+            <w:pPr>
+              <w:pStyle w:val="NoSpacing"/>
+            </w:pPr>
+            <w:r>
+              <w:t>Gender</w:t>
             </w:r>
           </w:p>
         </w:tc>
@@ -405,20 +402,20 @@
               <w:pStyle w:val="NoSpacing"/>
             </w:pPr>
             <w:r>
-              <w:t>Address</w:t>
-            </w:r>
-          </w:p>
-        </w:tc>
-        <w:tc>
-          <w:tcPr>
-            <w:tcW w:w="2067" w:type="dxa"/>
-          </w:tcPr>
-          <w:p>
-            <w:pPr>
-              <w:pStyle w:val="NoSpacing"/>
-            </w:pPr>
-            <w:r>
-              <w:t>End List Date</w:t>
+              <w:t>Zip Code</w:t>
+            </w:r>
+          </w:p>
+        </w:tc>
+        <w:tc>
+          <w:tcPr>
+            <w:tcW w:w="2067" w:type="dxa"/>
+          </w:tcPr>
+          <w:p>
+            <w:pPr>
+              <w:pStyle w:val="NoSpacing"/>
+            </w:pPr>
+            <w:r>
+              <w:t>Age</w:t>
             </w:r>
           </w:p>
         </w:tc>
@@ -470,20 +467,20 @@
               <w:pStyle w:val="NoSpacing"/>
             </w:pPr>
             <w:r>
-              <w:t>Lot Size</w:t>
-            </w:r>
-          </w:p>
-        </w:tc>
-        <w:tc>
-          <w:tcPr>
-            <w:tcW w:w="2067" w:type="dxa"/>
-          </w:tcPr>
-          <w:p>
-            <w:pPr>
-              <w:pStyle w:val="NoSpacing"/>
-            </w:pPr>
-            <w:r>
-              <w:t>Listing ID</w:t>
+              <w:t>Address</w:t>
+            </w:r>
+          </w:p>
+        </w:tc>
+        <w:tc>
+          <w:tcPr>
+            <w:tcW w:w="2067" w:type="dxa"/>
+          </w:tcPr>
+          <w:p>
+            <w:pPr>
+              <w:pStyle w:val="NoSpacing"/>
+            </w:pPr>
+            <w:r>
+              <w:t>HireDate</w:t>
             </w:r>
           </w:p>
         </w:tc>
@@ -533,7 +530,7 @@
               <w:pStyle w:val="NoSpacing"/>
             </w:pPr>
             <w:r>
-              <w:t>Square Feet</w:t>
+              <w:t>Lot Size</w:t>
             </w:r>
           </w:p>
         </w:tc>
@@ -592,7 +589,7 @@
               <w:pStyle w:val="NoSpacing"/>
             </w:pPr>
             <w:r>
-              <w:t>Bed Rooms</w:t>
+              <w:t>Square Feet</w:t>
             </w:r>
           </w:p>
         </w:tc>
@@ -654,7 +651,7 @@
               <w:pStyle w:val="NoSpacing"/>
             </w:pPr>
             <w:r>
-              <w:t>Bath Rooms</w:t>
+              <w:t>Bed Rooms</w:t>
             </w:r>
           </w:p>
         </w:tc>
@@ -713,7 +710,7 @@
               <w:pStyle w:val="NoSpacing"/>
             </w:pPr>
             <w:r>
-              <w:t>Stories</w:t>
+              <w:t>Bath Rooms</w:t>
             </w:r>
           </w:p>
         </w:tc>
@@ -776,7 +773,7 @@
               <w:pStyle w:val="NoSpacing"/>
             </w:pPr>
             <w:r>
-              <w:t>Year Built</w:t>
+              <w:t>Stories</w:t>
             </w:r>
           </w:p>
         </w:tc>
@@ -838,7 +835,7 @@
               <w:pStyle w:val="NoSpacing"/>
             </w:pPr>
             <w:r>
-              <w:t>Property ID</w:t>
+              <w:t>Year Built</w:t>
             </w:r>
           </w:p>
         </w:tc>
@@ -900,6 +897,9 @@
             <w:pPr>
               <w:pStyle w:val="NoSpacing"/>
             </w:pPr>
+            <w:r>
+              <w:t>Property ID</w:t>
+            </w:r>
           </w:p>
         </w:tc>
         <w:tc>
@@ -1029,10 +1029,10 @@
               <w:t xml:space="preserve"> </w:t>
             </w:r>
             <w:r>
-              <w:t xml:space="preserve">Property </w:t>
-            </w:r>
-            <w:r>
-              <w:t xml:space="preserve">Bid Prices, </w:t>
+              <w:t>Property Bid Price</w:t>
+            </w:r>
+            <w:r>
+              <w:t xml:space="preserve">, </w:t>
             </w:r>
             <w:r>
               <w:t>Property Asking Price</w:t>

</xml_diff>